<commit_message>
Signed-off-by: jonas hürlimann <jonas hürlimann>
</commit_message>
<xml_diff>
--- a/doc/dokumentation.docx
+++ b/doc/dokumentation.docx
@@ -3,43 +3,557 @@
 <w:document xmlns:wpc="http://schemas.microsoft.com/office/word/2010/wordprocessingCanvas" xmlns:mc="http://schemas.openxmlformats.org/markup-compatibility/2006" xmlns:o="urn:schemas-microsoft-com:office:office" xmlns:r="http://schemas.openxmlformats.org/officeDocument/2006/relationships" xmlns:m="http://schemas.openxmlformats.org/officeDocument/2006/math" xmlns:v="urn:schemas-microsoft-com:vml" xmlns:wp14="http://schemas.microsoft.com/office/word/2010/wordprocessingDrawing" xmlns:wp="http://schemas.openxmlformats.org/drawingml/2006/wordprocessingDrawing" xmlns:w10="urn:schemas-microsoft-com:office:word" xmlns:w="http://schemas.openxmlformats.org/wordprocessingml/2006/main" xmlns:w14="http://schemas.microsoft.com/office/word/2010/wordml" xmlns:wpg="http://schemas.microsoft.com/office/word/2010/wordprocessingGroup" xmlns:wpi="http://schemas.microsoft.com/office/word/2010/wordprocessingInk" xmlns:wne="http://schemas.microsoft.com/office/word/2006/wordml" xmlns:wps="http://schemas.microsoft.com/office/word/2010/wordprocessingShape" mc:Ignorable="w14 wp14">
   <w:body>
     <w:p>
-      <w:r>
-        <w:pict>
-          <v:shapetype id="_x0000_t75" coordsize="21600,21600" o:spt="75" o:preferrelative="t" path="m@4@5l@4@11@9@11@9@5xe" filled="f" stroked="f">
-            <v:stroke joinstyle="miter"/>
-            <v:formulas>
-              <v:f eqn="if lineDrawn pixelLineWidth 0"/>
-              <v:f eqn="sum @0 1 0"/>
-              <v:f eqn="sum 0 0 @1"/>
-              <v:f eqn="prod @2 1 2"/>
-              <v:f eqn="prod @3 21600 pixelWidth"/>
-              <v:f eqn="prod @3 21600 pixelHeight"/>
-              <v:f eqn="sum @0 0 1"/>
-              <v:f eqn="prod @6 1 2"/>
-              <v:f eqn="prod @7 21600 pixelWidth"/>
-              <v:f eqn="sum @8 21600 0"/>
-              <v:f eqn="prod @7 21600 pixelHeight"/>
-              <v:f eqn="sum @10 21600 0"/>
-            </v:formulas>
-            <v:path o:extrusionok="f" gradientshapeok="t" o:connecttype="rect"/>
-            <o:lock v:ext="edit" aspectratio="t"/>
-          </v:shapetype>
-          <v:shape id="_x0000_i1025" type="#_x0000_t75" style="width:396pt;height:469.5pt">
-            <v:imagedata r:id="rId5" o:title="Mokup"/>
-          </v:shape>
-        </w:pict>
-      </w:r>
-      <w:r>
+      <w:pPr>
+        <w:pStyle w:val="Titel"/>
         <w:rPr>
           <w:noProof/>
           <w:lang w:eastAsia="de-CH"/>
         </w:rPr>
+      </w:pPr>
+      <w:r>
+        <w:rPr>
+          <w:noProof/>
+          <w:lang w:eastAsia="de-CH"/>
+        </w:rPr>
+        <w:t>Dokumentation Hürlimann Jonas</w:t>
+      </w:r>
+    </w:p>
+    <w:p>
+      <w:pPr>
+        <w:rPr>
+          <w:lang w:eastAsia="de-CH"/>
+        </w:rPr>
+      </w:pPr>
+    </w:p>
+    <w:p>
+      <w:pPr>
+        <w:pStyle w:val="berschrift1"/>
+        <w:rPr>
+          <w:lang w:eastAsia="de-CH"/>
+        </w:rPr>
+      </w:pPr>
+      <w:r>
+        <w:rPr>
+          <w:lang w:eastAsia="de-CH"/>
+        </w:rPr>
+        <w:t>Anforderungen die umgesetzt wurden</w:t>
+      </w:r>
+    </w:p>
+    <w:p>
+      <w:pPr>
+        <w:rPr>
+          <w:lang w:eastAsia="de-CH"/>
+        </w:rPr>
+      </w:pPr>
+    </w:p>
+    <w:p>
+      <w:pPr>
+        <w:rPr>
+          <w:lang w:eastAsia="de-CH"/>
+        </w:rPr>
+      </w:pPr>
+      <w:r>
+        <w:rPr>
+          <w:lang w:eastAsia="de-CH"/>
+        </w:rPr>
+        <w:t xml:space="preserve">A001 bis und mit A005 wurden erfolgreich umgesetzt. Probleme gab es dabei kaum. Jedoch lernte ich wie wichtig es ist Das Projekt regelmässig auf </w:t>
+      </w:r>
+      <w:proofErr w:type="spellStart"/>
+      <w:r>
+        <w:rPr>
+          <w:lang w:eastAsia="de-CH"/>
+        </w:rPr>
+        <w:t>Git</w:t>
+      </w:r>
+      <w:proofErr w:type="spellEnd"/>
+      <w:r>
+        <w:rPr>
+          <w:lang w:eastAsia="de-CH"/>
+        </w:rPr>
+        <w:t xml:space="preserve"> zu Pushen.</w:t>
+      </w:r>
+    </w:p>
+    <w:p>
+      <w:pPr>
+        <w:rPr>
+          <w:lang w:eastAsia="de-CH"/>
+        </w:rPr>
+      </w:pPr>
+    </w:p>
+    <w:p>
+      <w:pPr>
+        <w:pStyle w:val="berschrift1"/>
+        <w:rPr>
+          <w:lang w:eastAsia="de-CH"/>
+        </w:rPr>
+      </w:pPr>
+      <w:r>
+        <w:rPr>
+          <w:lang w:eastAsia="de-CH"/>
+        </w:rPr>
+        <w:t>Installation und Deinstallation</w:t>
+      </w:r>
+    </w:p>
+    <w:p>
+      <w:pPr>
+        <w:rPr>
+          <w:lang w:eastAsia="de-CH"/>
+        </w:rPr>
+      </w:pPr>
+    </w:p>
+    <w:p>
+      <w:pPr>
+        <w:rPr>
+          <w:lang w:eastAsia="de-CH"/>
+        </w:rPr>
+      </w:pPr>
+      <w:r>
+        <w:rPr>
+          <w:lang w:eastAsia="de-CH"/>
+        </w:rPr>
+        <w:t>Installation: Mittels Doppelklick auf die Exe-Datei wird das Programm direkt Aufgerufen.</w:t>
+      </w:r>
+    </w:p>
+    <w:p>
+      <w:pPr>
+        <w:rPr>
+          <w:lang w:eastAsia="de-CH"/>
+        </w:rPr>
+      </w:pPr>
+      <w:r>
+        <w:rPr>
+          <w:lang w:eastAsia="de-CH"/>
+        </w:rPr>
+        <w:t>Deinstallation: Deinstalliert kann das Programm über den Explorer-Dieser PC- Programme deinstallieren oder ändern.</w:t>
+      </w:r>
+    </w:p>
+    <w:p>
+      <w:pPr>
+        <w:rPr>
+          <w:lang w:eastAsia="de-CH"/>
+        </w:rPr>
+      </w:pPr>
+    </w:p>
+    <w:p/>
+    <w:p/>
+    <w:p/>
+    <w:p/>
+    <w:p/>
+    <w:p/>
+    <w:p/>
+    <w:p/>
+    <w:p/>
+    <w:p/>
+    <w:p/>
+    <w:p/>
+    <w:p/>
+    <w:p/>
+    <w:p>
+      <w:pPr>
+        <w:pStyle w:val="Titel"/>
+      </w:pPr>
+      <w:r>
         <w:lastRenderedPageBreak/>
+        <w:t>Programmierrichtlinien</w:t>
+      </w:r>
+    </w:p>
+    <w:p>
+      <w:pPr>
+        <w:pStyle w:val="Untertitel"/>
+      </w:pPr>
+      <w:proofErr w:type="spellStart"/>
+      <w:r>
+        <w:t>Naming</w:t>
+      </w:r>
+      <w:proofErr w:type="spellEnd"/>
+      <w:r>
+        <w:t xml:space="preserve"> </w:t>
+      </w:r>
+      <w:proofErr w:type="spellStart"/>
+      <w:r>
+        <w:t>Conventions</w:t>
+      </w:r>
+      <w:proofErr w:type="spellEnd"/>
+    </w:p>
+    <w:p>
+      <w:r>
+        <w:t>Variablen sollten immer klein geschrieben werden.</w:t>
+      </w:r>
+    </w:p>
+    <w:p>
+      <w:r>
+        <w:t>Klassen sollten Anfangs grossgeschrieben werden.</w:t>
+      </w:r>
+    </w:p>
+    <w:p>
+      <w:r>
+        <w:t>Methoden sollten wie Standartmässig bei C# sein zum Beispiel: Erster Name gross und Zweiter Name gross.</w:t>
+      </w:r>
+    </w:p>
+    <w:p/>
+    <w:p>
+      <w:r>
+        <w:t>Bei den GUI-</w:t>
+      </w:r>
+      <w:proofErr w:type="spellStart"/>
+      <w:r>
+        <w:t>Controlls</w:t>
+      </w:r>
+      <w:proofErr w:type="spellEnd"/>
+      <w:r>
+        <w:t xml:space="preserve"> sollte es Überall unterschiedlich sein. Bei den Buttons soll der Name als erster kommen und am Schluss des Wortes </w:t>
+      </w:r>
+      <w:proofErr w:type="spellStart"/>
+      <w:r>
+        <w:t>Btn</w:t>
+      </w:r>
+      <w:proofErr w:type="spellEnd"/>
+      <w:r>
+        <w:t xml:space="preserve">. Eine </w:t>
+      </w:r>
+      <w:proofErr w:type="spellStart"/>
+      <w:r>
+        <w:t>Listbox</w:t>
+      </w:r>
+      <w:proofErr w:type="spellEnd"/>
+      <w:r>
+        <w:t xml:space="preserve"> hat am Schluss des Wortes </w:t>
+      </w:r>
+      <w:proofErr w:type="spellStart"/>
+      <w:r>
+        <w:t>Listbox</w:t>
+      </w:r>
+      <w:proofErr w:type="spellEnd"/>
+      <w:r>
+        <w:t xml:space="preserve"> </w:t>
+      </w:r>
+      <w:proofErr w:type="spellStart"/>
+      <w:r>
+        <w:t>z.B</w:t>
+      </w:r>
+      <w:proofErr w:type="spellEnd"/>
+      <w:r>
+        <w:t xml:space="preserve"> </w:t>
+      </w:r>
+      <w:proofErr w:type="spellStart"/>
+      <w:r>
+        <w:t>FahrplanListbox</w:t>
+      </w:r>
+      <w:proofErr w:type="spellEnd"/>
+      <w:r>
+        <w:t xml:space="preserve">. Bei den Comboboxen soll zuerst </w:t>
+      </w:r>
+      <w:proofErr w:type="spellStart"/>
+      <w:r>
+        <w:t>Cb</w:t>
+      </w:r>
+      <w:proofErr w:type="spellEnd"/>
+      <w:r>
+        <w:t xml:space="preserve"> stehen und danach der Name der Combobox wie </w:t>
+      </w:r>
+      <w:proofErr w:type="spellStart"/>
+      <w:r>
+        <w:t>z.B</w:t>
+      </w:r>
+      <w:proofErr w:type="spellEnd"/>
+      <w:r>
+        <w:t xml:space="preserve"> </w:t>
+      </w:r>
+      <w:proofErr w:type="spellStart"/>
+      <w:r>
+        <w:t>CbAbfahrtsort</w:t>
+      </w:r>
+      <w:proofErr w:type="spellEnd"/>
+      <w:r>
+        <w:t>.</w:t>
+      </w:r>
+    </w:p>
+    <w:p>
+      <w:pPr>
+        <w:pStyle w:val="Untertitel"/>
+      </w:pPr>
+      <w:proofErr w:type="spellStart"/>
+      <w:r>
+        <w:t>Declarations</w:t>
+      </w:r>
+      <w:proofErr w:type="spellEnd"/>
+    </w:p>
+    <w:p>
+      <w:r>
+        <w:t xml:space="preserve">Bei den Lokalen Variablen ist der Name ganz normal und bei den Globalen Variablen unterstreiche </w:t>
+      </w:r>
+      <w:r>
+        <w:t>(_)</w:t>
+      </w:r>
+      <w:r>
+        <w:t xml:space="preserve">ich diese noch. </w:t>
+      </w:r>
+    </w:p>
+    <w:p/>
+    <w:p/>
+    <w:p>
+      <w:pPr>
+        <w:pStyle w:val="Untertitel"/>
+      </w:pPr>
+      <w:r>
+        <w:t>Comments</w:t>
+      </w:r>
+    </w:p>
+    <w:p>
+      <w:r>
+        <w:t xml:space="preserve">Ein Kommentar schreibe ich bei einer Methode hin damit ich weiss was die dann genau macht und ich probiere mich dabei Stichwortartig zu halten und damit ich nur mit dem </w:t>
+      </w:r>
+      <w:proofErr w:type="spellStart"/>
+      <w:r>
+        <w:t>Doppelslash</w:t>
+      </w:r>
+      <w:proofErr w:type="spellEnd"/>
+      <w:r>
+        <w:t>(//) Befehl arbeiten kann.</w:t>
+      </w:r>
+    </w:p>
+    <w:p/>
+    <w:p/>
+    <w:p>
+      <w:pPr>
+        <w:pStyle w:val="Untertitel"/>
+      </w:pPr>
+      <w:r>
+        <w:t>Statements</w:t>
+      </w:r>
+    </w:p>
+    <w:p>
+      <w:r>
+        <w:t xml:space="preserve">Bei der </w:t>
+      </w:r>
+      <w:proofErr w:type="spellStart"/>
+      <w:r>
+        <w:t>If</w:t>
+      </w:r>
+      <w:proofErr w:type="spellEnd"/>
+      <w:r>
+        <w:t xml:space="preserve">-Schleife, </w:t>
+      </w:r>
+      <w:proofErr w:type="spellStart"/>
+      <w:r>
+        <w:t>For</w:t>
+      </w:r>
+      <w:proofErr w:type="spellEnd"/>
+      <w:r>
+        <w:t xml:space="preserve">-Schleife und </w:t>
+      </w:r>
+      <w:proofErr w:type="spellStart"/>
+      <w:r>
+        <w:t>While</w:t>
+      </w:r>
+      <w:proofErr w:type="spellEnd"/>
+      <w:r>
+        <w:t>-Schleife mach ich die Bedingung auf der einen Zeile und die geschweiften Klammern auf die zweite Zeile.</w:t>
+      </w:r>
+    </w:p>
+    <w:p/>
+    <w:p/>
+    <w:p>
+      <w:pPr>
+        <w:pStyle w:val="berschrift1"/>
+        <w:jc w:val="center"/>
+      </w:pPr>
+    </w:p>
+    <w:p>
+      <w:pPr>
+        <w:pStyle w:val="berschrift1"/>
+        <w:jc w:val="center"/>
+      </w:pPr>
+      <w:r>
+        <w:t>Analyse und Design(</w:t>
+      </w:r>
+      <w:r>
+        <w:t>Mock-UP</w:t>
+      </w:r>
+      <w:r>
+        <w:t>-</w:t>
+      </w:r>
+      <w:proofErr w:type="spellStart"/>
+      <w:r>
+        <w:t>Use</w:t>
+      </w:r>
+      <w:proofErr w:type="spellEnd"/>
+      <w:r>
+        <w:t>-</w:t>
+      </w:r>
+      <w:proofErr w:type="spellStart"/>
+      <w:r>
+        <w:t>case</w:t>
+      </w:r>
+      <w:proofErr w:type="spellEnd"/>
+      <w:r>
+        <w:t>)</w:t>
+      </w:r>
+    </w:p>
+    <w:p/>
+    <w:p>
+      <w:r>
+        <w:rPr>
+          <w:noProof/>
+          <w:lang w:eastAsia="de-CH"/>
+        </w:rPr>
         <w:drawing>
-          <wp:inline distT="0" distB="0" distL="0" distR="0" wp14:anchorId="308EC85D" wp14:editId="70A9608A">
-            <wp:extent cx="5734050" cy="4467225"/>
-            <wp:effectExtent l="0" t="0" r="0" b="9525"/>
-            <wp:docPr id="1" name="Grafik 1" descr="C:\Users\jonas\Pictures\use case.JPG"/>
+          <wp:anchor distT="0" distB="0" distL="114300" distR="114300" simplePos="0" relativeHeight="251659264" behindDoc="1" locked="0" layoutInCell="1" allowOverlap="1" wp14:anchorId="78A717B5" wp14:editId="3D456394">
+            <wp:simplePos x="0" y="0"/>
+            <wp:positionH relativeFrom="column">
+              <wp:posOffset>1319530</wp:posOffset>
+            </wp:positionH>
+            <wp:positionV relativeFrom="paragraph">
+              <wp:posOffset>205740</wp:posOffset>
+            </wp:positionV>
+            <wp:extent cx="3209925" cy="3805555"/>
+            <wp:effectExtent l="0" t="0" r="9525" b="4445"/>
+            <wp:wrapTight wrapText="bothSides">
+              <wp:wrapPolygon edited="0">
+                <wp:start x="0" y="0"/>
+                <wp:lineTo x="0" y="21517"/>
+                <wp:lineTo x="21536" y="21517"/>
+                <wp:lineTo x="21536" y="0"/>
+                <wp:lineTo x="0" y="0"/>
+              </wp:wrapPolygon>
+            </wp:wrapTight>
+            <wp:docPr id="2" name="Grafik 2" descr="Mokup"/>
+            <wp:cNvGraphicFramePr>
+              <a:graphicFrameLocks xmlns:a="http://schemas.openxmlformats.org/drawingml/2006/main" noChangeAspect="1"/>
+            </wp:cNvGraphicFramePr>
+            <a:graphic xmlns:a="http://schemas.openxmlformats.org/drawingml/2006/main">
+              <a:graphicData uri="http://schemas.openxmlformats.org/drawingml/2006/picture">
+                <pic:pic xmlns:pic="http://schemas.openxmlformats.org/drawingml/2006/picture">
+                  <pic:nvPicPr>
+                    <pic:cNvPr id="0" name="Picture 2" descr="Mokup"/>
+                    <pic:cNvPicPr>
+                      <a:picLocks noChangeAspect="1" noChangeArrowheads="1"/>
+                    </pic:cNvPicPr>
+                  </pic:nvPicPr>
+                  <pic:blipFill>
+                    <a:blip r:embed="rId5">
+                      <a:extLst>
+                        <a:ext uri="{28A0092B-C50C-407E-A947-70E740481C1C}">
+                          <a14:useLocalDpi xmlns:a14="http://schemas.microsoft.com/office/drawing/2010/main" val="0"/>
+                        </a:ext>
+                      </a:extLst>
+                    </a:blip>
+                    <a:srcRect/>
+                    <a:stretch>
+                      <a:fillRect/>
+                    </a:stretch>
+                  </pic:blipFill>
+                  <pic:spPr bwMode="auto">
+                    <a:xfrm>
+                      <a:off x="0" y="0"/>
+                      <a:ext cx="3209925" cy="3805555"/>
+                    </a:xfrm>
+                    <a:prstGeom prst="rect">
+                      <a:avLst/>
+                    </a:prstGeom>
+                    <a:noFill/>
+                    <a:ln>
+                      <a:noFill/>
+                    </a:ln>
+                  </pic:spPr>
+                </pic:pic>
+              </a:graphicData>
+            </a:graphic>
+            <wp14:sizeRelH relativeFrom="page">
+              <wp14:pctWidth>0</wp14:pctWidth>
+            </wp14:sizeRelH>
+            <wp14:sizeRelV relativeFrom="page">
+              <wp14:pctHeight>0</wp14:pctHeight>
+            </wp14:sizeRelV>
+          </wp:anchor>
+        </w:drawing>
+      </w:r>
+    </w:p>
+    <w:p/>
+    <w:p/>
+    <w:p/>
+    <w:p/>
+    <w:p/>
+    <w:p/>
+    <w:p/>
+    <w:p/>
+    <w:p>
+      <w:pPr>
+        <w:tabs>
+          <w:tab w:val="left" w:pos="975"/>
+        </w:tabs>
+      </w:pPr>
+      <w:r>
+        <w:tab/>
+      </w:r>
+    </w:p>
+    <w:p>
+      <w:pPr>
+        <w:tabs>
+          <w:tab w:val="left" w:pos="975"/>
+        </w:tabs>
+      </w:pPr>
+    </w:p>
+    <w:p>
+      <w:pPr>
+        <w:tabs>
+          <w:tab w:val="left" w:pos="975"/>
+        </w:tabs>
+      </w:pPr>
+    </w:p>
+    <w:p>
+      <w:pPr>
+        <w:tabs>
+          <w:tab w:val="left" w:pos="975"/>
+        </w:tabs>
+      </w:pPr>
+    </w:p>
+    <w:p>
+      <w:pPr>
+        <w:pStyle w:val="berschrift1"/>
+        <w:jc w:val="center"/>
+      </w:pPr>
+      <w:proofErr w:type="spellStart"/>
+      <w:r>
+        <w:t>use</w:t>
+      </w:r>
+      <w:proofErr w:type="spellEnd"/>
+      <w:r>
+        <w:t>-Case</w:t>
+      </w:r>
+    </w:p>
+    <w:p>
+      <w:pPr>
+        <w:tabs>
+          <w:tab w:val="left" w:pos="975"/>
+        </w:tabs>
+      </w:pPr>
+      <w:r>
+        <w:rPr>
+          <w:noProof/>
+          <w:lang w:eastAsia="de-CH"/>
+        </w:rPr>
+        <w:drawing>
+          <wp:anchor distT="0" distB="0" distL="114300" distR="114300" simplePos="0" relativeHeight="251658240" behindDoc="1" locked="0" layoutInCell="1" allowOverlap="1" wp14:anchorId="268A0078" wp14:editId="1740BA16">
+            <wp:simplePos x="0" y="0"/>
+            <wp:positionH relativeFrom="column">
+              <wp:posOffset>805180</wp:posOffset>
+            </wp:positionH>
+            <wp:positionV relativeFrom="paragraph">
+              <wp:posOffset>100965</wp:posOffset>
+            </wp:positionV>
+            <wp:extent cx="4401185" cy="3429000"/>
+            <wp:effectExtent l="0" t="0" r="0" b="0"/>
+            <wp:wrapTight wrapText="bothSides">
+              <wp:wrapPolygon edited="0">
+                <wp:start x="0" y="0"/>
+                <wp:lineTo x="0" y="21480"/>
+                <wp:lineTo x="21503" y="21480"/>
+                <wp:lineTo x="21503" y="0"/>
+                <wp:lineTo x="0" y="0"/>
+              </wp:wrapPolygon>
+            </wp:wrapTight>
+            <wp:docPr id="3" name="Grafik 3" descr="C:\Users\jonas\Pictures\use case.JPG"/>
             <wp:cNvGraphicFramePr>
               <a:graphicFrameLocks xmlns:a="http://schemas.openxmlformats.org/drawingml/2006/main" noChangeAspect="1"/>
             </wp:cNvGraphicFramePr>
@@ -68,7 +582,7 @@
                   <pic:spPr bwMode="auto">
                     <a:xfrm>
                       <a:off x="0" y="0"/>
-                      <a:ext cx="5734050" cy="4467225"/>
+                      <a:ext cx="4401185" cy="3429000"/>
                     </a:xfrm>
                     <a:prstGeom prst="rect">
                       <a:avLst/>
@@ -81,219 +595,553 @@
                 </pic:pic>
               </a:graphicData>
             </a:graphic>
-          </wp:inline>
+            <wp14:sizeRelH relativeFrom="page">
+              <wp14:pctWidth>0</wp14:pctWidth>
+            </wp14:sizeRelH>
+            <wp14:sizeRelV relativeFrom="page">
+              <wp14:pctHeight>0</wp14:pctHeight>
+            </wp14:sizeRelV>
+          </wp:anchor>
         </w:drawing>
       </w:r>
     </w:p>
     <w:p>
       <w:pPr>
-        <w:pStyle w:val="Titel"/>
-      </w:pPr>
-      <w:r>
-        <w:t>Programmierrichtlinien</w:t>
-      </w:r>
-    </w:p>
-    <w:p>
-      <w:pPr>
-        <w:pStyle w:val="Untertitel"/>
-      </w:pPr>
-      <w:proofErr w:type="spellStart"/>
-      <w:r>
-        <w:t>Naming</w:t>
-      </w:r>
-      <w:proofErr w:type="spellEnd"/>
-      <w:r>
-        <w:t xml:space="preserve"> </w:t>
-      </w:r>
-      <w:proofErr w:type="spellStart"/>
-      <w:r>
-        <w:t>Conventions</w:t>
-      </w:r>
-      <w:proofErr w:type="spellEnd"/>
-    </w:p>
-    <w:p>
-      <w:r>
-        <w:t>Variablen sollten immer klein geschrieben werden.</w:t>
-      </w:r>
-    </w:p>
-    <w:p>
-      <w:r>
-        <w:t>Klassen sollten Anfangs grossgeschrieben werden.</w:t>
-      </w:r>
-    </w:p>
-    <w:p>
-      <w:r>
-        <w:t>Methoden sollten wie Standartmässig bei C# sein zum Beispiel: Erster Name gross und Zweiter Name gross.</w:t>
-      </w:r>
-    </w:p>
-    <w:p/>
-    <w:p>
-      <w:r>
-        <w:t>Bei den GUI-</w:t>
-      </w:r>
-      <w:proofErr w:type="spellStart"/>
-      <w:r>
-        <w:t>Controlls</w:t>
-      </w:r>
-      <w:proofErr w:type="spellEnd"/>
-      <w:r>
-        <w:t xml:space="preserve"> sollte es Überall unterschiedlich sein. Bei den Buttons soll der Name als erster kommen und am Schluss des Wortes </w:t>
-      </w:r>
-      <w:proofErr w:type="spellStart"/>
-      <w:r>
-        <w:t>Btn</w:t>
-      </w:r>
-      <w:proofErr w:type="spellEnd"/>
-      <w:r>
-        <w:t xml:space="preserve">. Eine </w:t>
-      </w:r>
-      <w:proofErr w:type="spellStart"/>
-      <w:r>
-        <w:t>Listbox</w:t>
-      </w:r>
-      <w:proofErr w:type="spellEnd"/>
-      <w:r>
-        <w:t xml:space="preserve"> hat am Schluss des Wortes </w:t>
-      </w:r>
-      <w:proofErr w:type="spellStart"/>
-      <w:r>
-        <w:t>Listbox</w:t>
-      </w:r>
-      <w:proofErr w:type="spellEnd"/>
-      <w:r>
-        <w:t xml:space="preserve"> </w:t>
-      </w:r>
-      <w:proofErr w:type="spellStart"/>
-      <w:r>
-        <w:t>z.B</w:t>
-      </w:r>
-      <w:proofErr w:type="spellEnd"/>
-      <w:r>
-        <w:t xml:space="preserve"> </w:t>
-      </w:r>
-      <w:proofErr w:type="spellStart"/>
-      <w:r>
-        <w:t>FahrplanListbox</w:t>
-      </w:r>
-      <w:proofErr w:type="spellEnd"/>
-      <w:r>
-        <w:t xml:space="preserve">. Bei den Comboboxen soll zuerst </w:t>
-      </w:r>
-      <w:proofErr w:type="spellStart"/>
-      <w:r>
-        <w:t>Cb</w:t>
-      </w:r>
-      <w:proofErr w:type="spellEnd"/>
-      <w:r>
-        <w:t xml:space="preserve"> stehen und danach der Name der Combobox wie </w:t>
-      </w:r>
-      <w:proofErr w:type="spellStart"/>
-      <w:r>
-        <w:t>z.B</w:t>
-      </w:r>
-      <w:proofErr w:type="spellEnd"/>
-      <w:r>
-        <w:t xml:space="preserve"> </w:t>
-      </w:r>
-      <w:proofErr w:type="spellStart"/>
-      <w:r>
-        <w:t>CbAbfahrtsort</w:t>
-      </w:r>
-      <w:proofErr w:type="spellEnd"/>
-      <w:r>
-        <w:t>.</w:t>
-      </w:r>
-    </w:p>
-    <w:p>
-      <w:pPr>
-        <w:pStyle w:val="Untertitel"/>
-      </w:pPr>
-      <w:proofErr w:type="spellStart"/>
-      <w:r>
-        <w:t>Declarations</w:t>
-      </w:r>
-      <w:proofErr w:type="spellEnd"/>
-    </w:p>
-    <w:p>
-      <w:r>
-        <w:t>Bei den Lokalen Variablen ist der Name ganz normal und bei d</w:t>
-      </w:r>
-      <w:r>
-        <w:t xml:space="preserve">en Globalen Variablen unterstreiche </w:t>
-      </w:r>
-      <w:r>
-        <w:t>(_)</w:t>
-      </w:r>
-      <w:r>
-        <w:t>ich diese noch.</w:t>
-      </w:r>
-      <w:r>
-        <w:t xml:space="preserve"> </w:t>
-      </w:r>
-    </w:p>
-    <w:p/>
-    <w:p/>
-    <w:p>
-      <w:pPr>
-        <w:pStyle w:val="Untertitel"/>
-      </w:pPr>
-      <w:r>
-        <w:t>Comments</w:t>
-      </w:r>
-    </w:p>
-    <w:p>
-      <w:r>
-        <w:t xml:space="preserve">Ein Kommentar schreibe ich bei einer Methode hin damit ich weiss was die dann genau macht und ich probiere mich dabei Stichwortartig zu halten und damit ich nur mit dem </w:t>
-      </w:r>
-      <w:proofErr w:type="spellStart"/>
-      <w:r>
-        <w:t>Doppelslash</w:t>
-      </w:r>
-      <w:proofErr w:type="spellEnd"/>
-      <w:r>
-        <w:t>(//) Befehl arbeiten kann.</w:t>
-      </w:r>
-      <w:bookmarkStart w:id="0" w:name="_GoBack"/>
-      <w:bookmarkEnd w:id="0"/>
-    </w:p>
-    <w:p/>
-    <w:p/>
-    <w:p>
-      <w:pPr>
-        <w:pStyle w:val="Untertitel"/>
-      </w:pPr>
-      <w:r>
-        <w:t>Statements</w:t>
-      </w:r>
-    </w:p>
-    <w:p>
-      <w:r>
-        <w:t xml:space="preserve">Bei der </w:t>
-      </w:r>
-      <w:proofErr w:type="spellStart"/>
-      <w:r>
-        <w:t>If</w:t>
-      </w:r>
-      <w:proofErr w:type="spellEnd"/>
-      <w:r>
-        <w:t xml:space="preserve">-Schleife, </w:t>
-      </w:r>
-      <w:proofErr w:type="spellStart"/>
-      <w:r>
-        <w:t>For</w:t>
-      </w:r>
-      <w:proofErr w:type="spellEnd"/>
-      <w:r>
-        <w:t xml:space="preserve">-Schleife und </w:t>
-      </w:r>
-      <w:proofErr w:type="spellStart"/>
-      <w:r>
-        <w:t>While</w:t>
-      </w:r>
-      <w:proofErr w:type="spellEnd"/>
-      <w:r>
-        <w:t>-Schleife mach ich die Bedingung auf der einen Zeile und die geschweiften Klammern auf die zweite Zeile.</w:t>
-      </w:r>
+        <w:tabs>
+          <w:tab w:val="left" w:pos="975"/>
+        </w:tabs>
+      </w:pPr>
+    </w:p>
+    <w:p/>
+    <w:p/>
+    <w:p/>
+    <w:p/>
+    <w:p/>
+    <w:p/>
+    <w:p/>
+    <w:p/>
+    <w:p>
+      <w:pPr>
+        <w:pStyle w:val="berschrift1"/>
+      </w:pPr>
+      <w:r>
+        <w:lastRenderedPageBreak/>
+        <w:t>Testfälle:</w:t>
+      </w:r>
+    </w:p>
+    <w:p/>
+    <w:p>
+      <w:r>
+        <w:t>Testfall 1: Starten der Anwendung</w:t>
+      </w:r>
+    </w:p>
+    <w:tbl>
+      <w:tblPr>
+        <w:tblStyle w:val="Tabellenraster"/>
+        <w:tblW w:w="5920" w:type="dxa"/>
+        <w:tblLook w:val="04A0" w:firstRow="1" w:lastRow="0" w:firstColumn="1" w:lastColumn="0" w:noHBand="0" w:noVBand="1"/>
+      </w:tblPr>
+      <w:tblGrid>
+        <w:gridCol w:w="1066"/>
+        <w:gridCol w:w="2161"/>
+        <w:gridCol w:w="2693"/>
+      </w:tblGrid>
+      <w:tr>
+        <w:trPr>
+          <w:trHeight w:val="444"/>
+        </w:trPr>
+        <w:tc>
+          <w:tcPr>
+            <w:tcW w:w="1066" w:type="dxa"/>
+          </w:tcPr>
+          <w:p>
+            <w:r>
+              <w:t>Schritt</w:t>
+            </w:r>
+          </w:p>
+        </w:tc>
+        <w:tc>
+          <w:tcPr>
+            <w:tcW w:w="2161" w:type="dxa"/>
+          </w:tcPr>
+          <w:p>
+            <w:r>
+              <w:t>Aktivität</w:t>
+            </w:r>
+          </w:p>
+        </w:tc>
+        <w:tc>
+          <w:tcPr>
+            <w:tcW w:w="2693" w:type="dxa"/>
+          </w:tcPr>
+          <w:p>
+            <w:r>
+              <w:t>Erwartetes Resultat</w:t>
+            </w:r>
+          </w:p>
+        </w:tc>
+      </w:tr>
+      <w:tr>
+        <w:trPr>
+          <w:trHeight w:val="1140"/>
+        </w:trPr>
+        <w:tc>
+          <w:tcPr>
+            <w:tcW w:w="1066" w:type="dxa"/>
+          </w:tcPr>
+          <w:p>
+            <w:r>
+              <w:t>1</w:t>
+            </w:r>
+          </w:p>
+        </w:tc>
+        <w:tc>
+          <w:tcPr>
+            <w:tcW w:w="2161" w:type="dxa"/>
+          </w:tcPr>
+          <w:p>
+            <w:proofErr w:type="spellStart"/>
+            <w:r>
+              <w:t>TransportGUI</w:t>
+            </w:r>
+            <w:proofErr w:type="spellEnd"/>
+            <w:r>
+              <w:t xml:space="preserve"> Starten mittels Start Knopf im Visual Studio. Oder Exe ausführen</w:t>
+            </w:r>
+          </w:p>
+        </w:tc>
+        <w:tc>
+          <w:tcPr>
+            <w:tcW w:w="2693" w:type="dxa"/>
+          </w:tcPr>
+          <w:p>
+            <w:r>
+              <w:t xml:space="preserve">Benutzeroberfläche des </w:t>
+            </w:r>
+            <w:proofErr w:type="spellStart"/>
+            <w:r>
+              <w:t>TransporterGUI</w:t>
+            </w:r>
+            <w:proofErr w:type="spellEnd"/>
+            <w:r>
+              <w:t xml:space="preserve"> öffnet sich.</w:t>
+            </w:r>
+          </w:p>
+        </w:tc>
+      </w:tr>
+    </w:tbl>
+    <w:p/>
+    <w:p>
+      <w:r>
+        <w:t xml:space="preserve">Testfall </w:t>
+      </w:r>
+      <w:r>
+        <w:t xml:space="preserve">2: Verbindungssuche per Von, Nach </w:t>
+      </w:r>
+    </w:p>
+    <w:tbl>
+      <w:tblPr>
+        <w:tblStyle w:val="Tabellenraster"/>
+        <w:tblW w:w="0" w:type="auto"/>
+        <w:tblLook w:val="04A0" w:firstRow="1" w:lastRow="0" w:firstColumn="1" w:lastColumn="0" w:noHBand="0" w:noVBand="1"/>
+      </w:tblPr>
+      <w:tblGrid>
+        <w:gridCol w:w="1101"/>
+        <w:gridCol w:w="2171"/>
+        <w:gridCol w:w="2693"/>
+      </w:tblGrid>
+      <w:tr>
+        <w:trPr>
+          <w:trHeight w:val="902"/>
+        </w:trPr>
+        <w:tc>
+          <w:tcPr>
+            <w:tcW w:w="1101" w:type="dxa"/>
+          </w:tcPr>
+          <w:p>
+            <w:r>
+              <w:t>Schritt</w:t>
+            </w:r>
+          </w:p>
+        </w:tc>
+        <w:tc>
+          <w:tcPr>
+            <w:tcW w:w="2171" w:type="dxa"/>
+          </w:tcPr>
+          <w:p>
+            <w:r>
+              <w:t>Aktivität</w:t>
+            </w:r>
+          </w:p>
+        </w:tc>
+        <w:tc>
+          <w:tcPr>
+            <w:tcW w:w="2693" w:type="dxa"/>
+          </w:tcPr>
+          <w:p>
+            <w:r>
+              <w:t>Erwartetes Resultat</w:t>
+            </w:r>
+          </w:p>
+        </w:tc>
+      </w:tr>
+      <w:tr>
+        <w:trPr>
+          <w:trHeight w:val="955"/>
+        </w:trPr>
+        <w:tc>
+          <w:tcPr>
+            <w:tcW w:w="1101" w:type="dxa"/>
+          </w:tcPr>
+          <w:p>
+            <w:r>
+              <w:t>1</w:t>
+            </w:r>
+          </w:p>
+        </w:tc>
+        <w:tc>
+          <w:tcPr>
+            <w:tcW w:w="2171" w:type="dxa"/>
+          </w:tcPr>
+          <w:p>
+            <w:r>
+              <w:t>Eine Station in beide Suchfelder(</w:t>
+            </w:r>
+            <w:proofErr w:type="spellStart"/>
+            <w:r>
+              <w:t>Von,Nach</w:t>
+            </w:r>
+            <w:proofErr w:type="spellEnd"/>
+            <w:r>
+              <w:t>)</w:t>
+            </w:r>
+          </w:p>
+          <w:p>
+            <w:r>
+              <w:t>Eingeben</w:t>
+            </w:r>
+          </w:p>
+        </w:tc>
+        <w:tc>
+          <w:tcPr>
+            <w:tcW w:w="2693" w:type="dxa"/>
+          </w:tcPr>
+          <w:p>
+            <w:r>
+              <w:t xml:space="preserve">Ab drei Buchstaben sollten bereits </w:t>
+            </w:r>
+            <w:proofErr w:type="spellStart"/>
+            <w:r>
+              <w:t>vorschläge</w:t>
+            </w:r>
+            <w:proofErr w:type="spellEnd"/>
+            <w:r>
+              <w:t xml:space="preserve"> von Stationen kommen.</w:t>
+            </w:r>
+          </w:p>
+        </w:tc>
+      </w:tr>
+      <w:tr>
+        <w:trPr>
+          <w:trHeight w:val="902"/>
+        </w:trPr>
+        <w:tc>
+          <w:tcPr>
+            <w:tcW w:w="1101" w:type="dxa"/>
+          </w:tcPr>
+          <w:p>
+            <w:r>
+              <w:t>2</w:t>
+            </w:r>
+          </w:p>
+        </w:tc>
+        <w:tc>
+          <w:tcPr>
+            <w:tcW w:w="2171" w:type="dxa"/>
+          </w:tcPr>
+          <w:p>
+            <w:r>
+              <w:t>Auf  Verbindung suchen Klicken.</w:t>
+            </w:r>
+          </w:p>
+        </w:tc>
+        <w:tc>
+          <w:tcPr>
+            <w:tcW w:w="2693" w:type="dxa"/>
+          </w:tcPr>
+          <w:p>
+            <w:r>
+              <w:t>Es sollten die nächsten 4-5 Verbindungen Angezeigt werden.</w:t>
+            </w:r>
+          </w:p>
+        </w:tc>
+      </w:tr>
+    </w:tbl>
+    <w:p/>
+    <w:p>
+      <w:r>
+        <w:t>Testfall 3: Wechseln der Stationen</w:t>
+      </w:r>
+    </w:p>
+    <w:tbl>
+      <w:tblPr>
+        <w:tblStyle w:val="Tabellenraster"/>
+        <w:tblW w:w="0" w:type="auto"/>
+        <w:tblLook w:val="04A0" w:firstRow="1" w:lastRow="0" w:firstColumn="1" w:lastColumn="0" w:noHBand="0" w:noVBand="1"/>
+      </w:tblPr>
+      <w:tblGrid>
+        <w:gridCol w:w="1101"/>
+        <w:gridCol w:w="2171"/>
+        <w:gridCol w:w="2693"/>
+      </w:tblGrid>
+      <w:tr>
+        <w:trPr>
+          <w:trHeight w:val="902"/>
+        </w:trPr>
+        <w:tc>
+          <w:tcPr>
+            <w:tcW w:w="1101" w:type="dxa"/>
+          </w:tcPr>
+          <w:p>
+            <w:r>
+              <w:t>Schritt</w:t>
+            </w:r>
+          </w:p>
+        </w:tc>
+        <w:tc>
+          <w:tcPr>
+            <w:tcW w:w="2171" w:type="dxa"/>
+          </w:tcPr>
+          <w:p>
+            <w:r>
+              <w:t>Aktivität</w:t>
+            </w:r>
+          </w:p>
+        </w:tc>
+        <w:tc>
+          <w:tcPr>
+            <w:tcW w:w="2693" w:type="dxa"/>
+          </w:tcPr>
+          <w:p>
+            <w:r>
+              <w:t>Erwartetes Resultat</w:t>
+            </w:r>
+          </w:p>
+        </w:tc>
+      </w:tr>
+      <w:tr>
+        <w:trPr>
+          <w:trHeight w:val="955"/>
+        </w:trPr>
+        <w:tc>
+          <w:tcPr>
+            <w:tcW w:w="1101" w:type="dxa"/>
+          </w:tcPr>
+          <w:p>
+            <w:r>
+              <w:t>1</w:t>
+            </w:r>
+          </w:p>
+        </w:tc>
+        <w:tc>
+          <w:tcPr>
+            <w:tcW w:w="2171" w:type="dxa"/>
+          </w:tcPr>
+          <w:p>
+            <w:r>
+              <w:t>Auf den Change Knopf klicken</w:t>
+            </w:r>
+          </w:p>
+        </w:tc>
+        <w:tc>
+          <w:tcPr>
+            <w:tcW w:w="2693" w:type="dxa"/>
+          </w:tcPr>
+          <w:p>
+            <w:r>
+              <w:t xml:space="preserve">Die eingegebenen Stationen im Suchfeld Von und </w:t>
+            </w:r>
+            <w:proofErr w:type="spellStart"/>
+            <w:r>
+              <w:t>Nach</w:t>
+            </w:r>
+            <w:proofErr w:type="spellEnd"/>
+            <w:r>
+              <w:t xml:space="preserve"> sollten die Suchfelder tauschen.</w:t>
+            </w:r>
+          </w:p>
+        </w:tc>
+      </w:tr>
+    </w:tbl>
+    <w:p/>
+    <w:p>
+      <w:r>
+        <w:t>Testfall 4: Verbindungen ab einem/er bestimm(t)en Datum/zeit</w:t>
+      </w:r>
+    </w:p>
+    <w:tbl>
+      <w:tblPr>
+        <w:tblStyle w:val="Tabellenraster"/>
+        <w:tblW w:w="0" w:type="auto"/>
+        <w:tblLook w:val="04A0" w:firstRow="1" w:lastRow="0" w:firstColumn="1" w:lastColumn="0" w:noHBand="0" w:noVBand="1"/>
+      </w:tblPr>
+      <w:tblGrid>
+        <w:gridCol w:w="1101"/>
+        <w:gridCol w:w="2171"/>
+        <w:gridCol w:w="2693"/>
+      </w:tblGrid>
+      <w:tr>
+        <w:trPr>
+          <w:trHeight w:val="902"/>
+        </w:trPr>
+        <w:tc>
+          <w:tcPr>
+            <w:tcW w:w="1101" w:type="dxa"/>
+          </w:tcPr>
+          <w:p>
+            <w:r>
+              <w:t>Schritt</w:t>
+            </w:r>
+          </w:p>
+        </w:tc>
+        <w:tc>
+          <w:tcPr>
+            <w:tcW w:w="2171" w:type="dxa"/>
+          </w:tcPr>
+          <w:p>
+            <w:r>
+              <w:t>Aktivität</w:t>
+            </w:r>
+          </w:p>
+        </w:tc>
+        <w:tc>
+          <w:tcPr>
+            <w:tcW w:w="2693" w:type="dxa"/>
+          </w:tcPr>
+          <w:p>
+            <w:r>
+              <w:t>Erwartetes Resultat</w:t>
+            </w:r>
+          </w:p>
+        </w:tc>
+      </w:tr>
+      <w:tr>
+        <w:trPr>
+          <w:trHeight w:val="955"/>
+        </w:trPr>
+        <w:tc>
+          <w:tcPr>
+            <w:tcW w:w="1101" w:type="dxa"/>
+          </w:tcPr>
+          <w:p>
+            <w:r>
+              <w:t>1</w:t>
+            </w:r>
+          </w:p>
+        </w:tc>
+        <w:tc>
+          <w:tcPr>
+            <w:tcW w:w="2171" w:type="dxa"/>
+          </w:tcPr>
+          <w:p>
+            <w:r>
+              <w:t>Das Datum und die Zeit verändern</w:t>
+            </w:r>
+          </w:p>
+        </w:tc>
+        <w:tc>
+          <w:tcPr>
+            <w:tcW w:w="2693" w:type="dxa"/>
+          </w:tcPr>
+          <w:p>
+            <w:r>
+              <w:t xml:space="preserve">Das ausgewählte Datum/Zeit sollte im </w:t>
+            </w:r>
+            <w:proofErr w:type="spellStart"/>
+            <w:r>
+              <w:t>Datetimepicker</w:t>
+            </w:r>
+            <w:proofErr w:type="spellEnd"/>
+            <w:r>
+              <w:t xml:space="preserve"> erscheinen.</w:t>
+            </w:r>
+          </w:p>
+        </w:tc>
+      </w:tr>
+      <w:tr>
+        <w:trPr>
+          <w:trHeight w:val="902"/>
+        </w:trPr>
+        <w:tc>
+          <w:tcPr>
+            <w:tcW w:w="1101" w:type="dxa"/>
+          </w:tcPr>
+          <w:p>
+            <w:r>
+              <w:t>2</w:t>
+            </w:r>
+          </w:p>
+        </w:tc>
+        <w:tc>
+          <w:tcPr>
+            <w:tcW w:w="2171" w:type="dxa"/>
+          </w:tcPr>
+          <w:p>
+            <w:r>
+              <w:t xml:space="preserve">Von und </w:t>
+            </w:r>
+            <w:proofErr w:type="spellStart"/>
+            <w:r>
+              <w:t>Nach</w:t>
+            </w:r>
+            <w:proofErr w:type="spellEnd"/>
+            <w:r>
+              <w:t xml:space="preserve"> Station auswählen und auf Verbindung suchen klicken</w:t>
+            </w:r>
+            <w:r>
+              <w:t>.</w:t>
+            </w:r>
+          </w:p>
+        </w:tc>
+        <w:tc>
+          <w:tcPr>
+            <w:tcW w:w="2693" w:type="dxa"/>
+          </w:tcPr>
+          <w:p>
+            <w:r>
+              <w:t xml:space="preserve">In der </w:t>
+            </w:r>
+            <w:proofErr w:type="spellStart"/>
+            <w:r>
+              <w:t>Listview</w:t>
+            </w:r>
+            <w:proofErr w:type="spellEnd"/>
+            <w:r>
+              <w:t xml:space="preserve"> sollten nun 4-5 Verbindungen ab der ausgewählten Zeit angezeigt werden.</w:t>
+            </w:r>
+            <w:bookmarkStart w:id="0" w:name="_GoBack"/>
+            <w:bookmarkEnd w:id="0"/>
+          </w:p>
+        </w:tc>
+      </w:tr>
+    </w:tbl>
+    <w:p/>
+    <w:p>
+      <w:pPr>
+        <w:tabs>
+          <w:tab w:val="left" w:pos="975"/>
+        </w:tabs>
+      </w:pPr>
+      <w:r>
+        <w:lastRenderedPageBreak/>
+        <w:tab/>
+      </w:r>
+    </w:p>
+    <w:p>
+      <w:pPr>
+        <w:pStyle w:val="berschrift1"/>
+        <w:jc w:val="center"/>
+      </w:pPr>
     </w:p>
     <w:sectPr>
       <w:pgSz w:w="11906" w:h="16838"/>
@@ -465,6 +1313,29 @@
     <w:name w:val="Normal"/>
     <w:qFormat/>
   </w:style>
+  <w:style w:type="paragraph" w:styleId="berschrift1">
+    <w:name w:val="heading 1"/>
+    <w:basedOn w:val="Standard"/>
+    <w:next w:val="Standard"/>
+    <w:link w:val="berschrift1Zchn"/>
+    <w:uiPriority w:val="9"/>
+    <w:qFormat/>
+    <w:rsid w:val="00EB4633"/>
+    <w:pPr>
+      <w:keepNext/>
+      <w:keepLines/>
+      <w:spacing w:before="480" w:after="0"/>
+      <w:outlineLvl w:val="0"/>
+    </w:pPr>
+    <w:rPr>
+      <w:rFonts w:asciiTheme="majorHAnsi" w:eastAsiaTheme="majorEastAsia" w:hAnsiTheme="majorHAnsi" w:cstheme="majorBidi"/>
+      <w:b/>
+      <w:bCs/>
+      <w:color w:val="365F91" w:themeColor="accent1" w:themeShade="BF"/>
+      <w:sz w:val="28"/>
+      <w:szCs w:val="28"/>
+    </w:rPr>
+  </w:style>
   <w:style w:type="character" w:default="1" w:styleId="Absatz-Standardschriftart">
     <w:name w:val="Default Paragraph Font"/>
     <w:uiPriority w:val="1"/>
@@ -599,6 +1470,47 @@
       <w:sz w:val="52"/>
       <w:szCs w:val="52"/>
     </w:rPr>
+  </w:style>
+  <w:style w:type="character" w:customStyle="1" w:styleId="berschrift1Zchn">
+    <w:name w:val="Überschrift 1 Zchn"/>
+    <w:basedOn w:val="Absatz-Standardschriftart"/>
+    <w:link w:val="berschrift1"/>
+    <w:uiPriority w:val="9"/>
+    <w:rsid w:val="00EB4633"/>
+    <w:rPr>
+      <w:rFonts w:asciiTheme="majorHAnsi" w:eastAsiaTheme="majorEastAsia" w:hAnsiTheme="majorHAnsi" w:cstheme="majorBidi"/>
+      <w:b/>
+      <w:bCs/>
+      <w:color w:val="365F91" w:themeColor="accent1" w:themeShade="BF"/>
+      <w:sz w:val="28"/>
+      <w:szCs w:val="28"/>
+    </w:rPr>
+  </w:style>
+  <w:style w:type="table" w:styleId="Tabellenraster">
+    <w:name w:val="Table Grid"/>
+    <w:basedOn w:val="NormaleTabelle"/>
+    <w:uiPriority w:val="59"/>
+    <w:rsid w:val="00A07FEF"/>
+    <w:pPr>
+      <w:spacing w:after="0" w:line="240" w:lineRule="auto"/>
+    </w:pPr>
+    <w:tblPr>
+      <w:tblInd w:w="0" w:type="dxa"/>
+      <w:tblBorders>
+        <w:top w:val="single" w:sz="4" w:space="0" w:color="auto"/>
+        <w:left w:val="single" w:sz="4" w:space="0" w:color="auto"/>
+        <w:bottom w:val="single" w:sz="4" w:space="0" w:color="auto"/>
+        <w:right w:val="single" w:sz="4" w:space="0" w:color="auto"/>
+        <w:insideH w:val="single" w:sz="4" w:space="0" w:color="auto"/>
+        <w:insideV w:val="single" w:sz="4" w:space="0" w:color="auto"/>
+      </w:tblBorders>
+      <w:tblCellMar>
+        <w:top w:w="0" w:type="dxa"/>
+        <w:left w:w="108" w:type="dxa"/>
+        <w:bottom w:w="0" w:type="dxa"/>
+        <w:right w:w="108" w:type="dxa"/>
+      </w:tblCellMar>
+    </w:tblPr>
   </w:style>
 </w:styles>
 </file>
@@ -763,6 +1675,29 @@
     <w:name w:val="Normal"/>
     <w:qFormat/>
   </w:style>
+  <w:style w:type="paragraph" w:styleId="berschrift1">
+    <w:name w:val="heading 1"/>
+    <w:basedOn w:val="Standard"/>
+    <w:next w:val="Standard"/>
+    <w:link w:val="berschrift1Zchn"/>
+    <w:uiPriority w:val="9"/>
+    <w:qFormat/>
+    <w:rsid w:val="00EB4633"/>
+    <w:pPr>
+      <w:keepNext/>
+      <w:keepLines/>
+      <w:spacing w:before="480" w:after="0"/>
+      <w:outlineLvl w:val="0"/>
+    </w:pPr>
+    <w:rPr>
+      <w:rFonts w:asciiTheme="majorHAnsi" w:eastAsiaTheme="majorEastAsia" w:hAnsiTheme="majorHAnsi" w:cstheme="majorBidi"/>
+      <w:b/>
+      <w:bCs/>
+      <w:color w:val="365F91" w:themeColor="accent1" w:themeShade="BF"/>
+      <w:sz w:val="28"/>
+      <w:szCs w:val="28"/>
+    </w:rPr>
+  </w:style>
   <w:style w:type="character" w:default="1" w:styleId="Absatz-Standardschriftart">
     <w:name w:val="Default Paragraph Font"/>
     <w:uiPriority w:val="1"/>
@@ -897,6 +1832,47 @@
       <w:sz w:val="52"/>
       <w:szCs w:val="52"/>
     </w:rPr>
+  </w:style>
+  <w:style w:type="character" w:customStyle="1" w:styleId="berschrift1Zchn">
+    <w:name w:val="Überschrift 1 Zchn"/>
+    <w:basedOn w:val="Absatz-Standardschriftart"/>
+    <w:link w:val="berschrift1"/>
+    <w:uiPriority w:val="9"/>
+    <w:rsid w:val="00EB4633"/>
+    <w:rPr>
+      <w:rFonts w:asciiTheme="majorHAnsi" w:eastAsiaTheme="majorEastAsia" w:hAnsiTheme="majorHAnsi" w:cstheme="majorBidi"/>
+      <w:b/>
+      <w:bCs/>
+      <w:color w:val="365F91" w:themeColor="accent1" w:themeShade="BF"/>
+      <w:sz w:val="28"/>
+      <w:szCs w:val="28"/>
+    </w:rPr>
+  </w:style>
+  <w:style w:type="table" w:styleId="Tabellenraster">
+    <w:name w:val="Table Grid"/>
+    <w:basedOn w:val="NormaleTabelle"/>
+    <w:uiPriority w:val="59"/>
+    <w:rsid w:val="00A07FEF"/>
+    <w:pPr>
+      <w:spacing w:after="0" w:line="240" w:lineRule="auto"/>
+    </w:pPr>
+    <w:tblPr>
+      <w:tblInd w:w="0" w:type="dxa"/>
+      <w:tblBorders>
+        <w:top w:val="single" w:sz="4" w:space="0" w:color="auto"/>
+        <w:left w:val="single" w:sz="4" w:space="0" w:color="auto"/>
+        <w:bottom w:val="single" w:sz="4" w:space="0" w:color="auto"/>
+        <w:right w:val="single" w:sz="4" w:space="0" w:color="auto"/>
+        <w:insideH w:val="single" w:sz="4" w:space="0" w:color="auto"/>
+        <w:insideV w:val="single" w:sz="4" w:space="0" w:color="auto"/>
+      </w:tblBorders>
+      <w:tblCellMar>
+        <w:top w:w="0" w:type="dxa"/>
+        <w:left w:w="108" w:type="dxa"/>
+        <w:bottom w:w="0" w:type="dxa"/>
+        <w:right w:w="108" w:type="dxa"/>
+      </w:tblCellMar>
+    </w:tblPr>
   </w:style>
 </w:styles>
 </file>

</xml_diff>